<commit_message>
created new move type
</commit_message>
<xml_diff>
--- a/Diagrams/Betting.docx
+++ b/Diagrams/Betting.docx
@@ -355,8 +355,10 @@
         <w:rPr>
           <w:u w:val="single"/>
         </w:rPr>
-        <w:t>Check</w:t>
-      </w:r>
+        <w:t>Fold</w:t>
+      </w:r>
+      <w:bookmarkStart w:id="0" w:name="_GoBack"/>
+      <w:bookmarkEnd w:id="0"/>
       <w:r>
         <w:rPr>
           <w:u w:val="single"/>
@@ -504,8 +506,6 @@
       <w:r>
         <w:t>Betting</w:t>
       </w:r>
-      <w:bookmarkStart w:id="0" w:name="_GoBack"/>
-      <w:bookmarkEnd w:id="0"/>
     </w:p>
     <w:p>
       <w:pPr>

</xml_diff>

<commit_message>
fixed game play user cases
</commit_message>
<xml_diff>
--- a/Diagrams/Betting.docx
+++ b/Diagrams/Betting.docx
@@ -283,6 +283,8 @@
       <w:r>
         <w:t>bets an amount and sends it to the system.</w:t>
       </w:r>
+      <w:bookmarkStart w:id="0" w:name="_GoBack"/>
+      <w:bookmarkEnd w:id="0"/>
     </w:p>
     <w:p>
       <w:pPr>
@@ -338,35 +340,6 @@
       </w:r>
       <w:r>
         <w:t>If the player betted 0 it will count as a if he checked.</w:t>
-      </w:r>
-    </w:p>
-    <w:p>
-      <w:pPr>
-        <w:pStyle w:val="ListParagraph"/>
-        <w:numPr>
-          <w:ilvl w:val="2"/>
-          <w:numId w:val="1"/>
-        </w:numPr>
-        <w:rPr>
-          <w:u w:val="single"/>
-        </w:rPr>
-      </w:pPr>
-      <w:r>
-        <w:rPr>
-          <w:u w:val="single"/>
-        </w:rPr>
-        <w:t>Fold</w:t>
-      </w:r>
-      <w:bookmarkStart w:id="0" w:name="_GoBack"/>
-      <w:bookmarkEnd w:id="0"/>
-      <w:r>
-        <w:rPr>
-          <w:u w:val="single"/>
-        </w:rPr>
-        <w:br/>
-      </w:r>
-      <w:r>
-        <w:t>If the player betted -1 it will count as a if he folded.</w:t>
       </w:r>
     </w:p>
     <w:p>

</xml_diff>